<commit_message>
update db design and wireframe
</commit_message>
<xml_diff>
--- a/design/User.docx
+++ b/design/User.docx
@@ -78,7 +78,7 @@
       <w:r>
         <w:fldChar w:fldCharType="separate"/>
       </w:r>
-      <w:hyperlink w:anchor="_Toc455759443" w:history="1">
+      <w:hyperlink w:anchor="_Toc456000076" w:history="1">
         <w:r>
           <w:rPr>
             <w:rStyle w:val="Hyperlink"/>
@@ -105,7 +105,7 @@
             <w:noProof/>
             <w:webHidden/>
           </w:rPr>
-          <w:instrText xml:space="preserve"> PAGEREF _Toc455759443 \h </w:instrText>
+          <w:instrText xml:space="preserve"> PAGEREF _Toc456000076 \h </w:instrText>
         </w:r>
         <w:r>
           <w:rPr>
@@ -146,7 +146,7 @@
           <w:noProof/>
         </w:rPr>
       </w:pPr>
-      <w:hyperlink w:anchor="_Toc455759444" w:history="1">
+      <w:hyperlink w:anchor="_Toc456000077" w:history="1">
         <w:r>
           <w:rPr>
             <w:rStyle w:val="Hyperlink"/>
@@ -173,7 +173,7 @@
             <w:noProof/>
             <w:webHidden/>
           </w:rPr>
-          <w:instrText xml:space="preserve"> PAGEREF _Toc455759444 \h </w:instrText>
+          <w:instrText xml:space="preserve"> PAGEREF _Toc456000077 \h </w:instrText>
         </w:r>
         <w:r>
           <w:rPr>
@@ -214,13 +214,13 @@
           <w:noProof/>
         </w:rPr>
       </w:pPr>
-      <w:hyperlink w:anchor="_Toc455759445" w:history="1">
+      <w:hyperlink w:anchor="_Toc456000078" w:history="1">
         <w:r>
           <w:rPr>
             <w:rStyle w:val="Hyperlink"/>
             <w:noProof/>
           </w:rPr>
-          <w:t>2.1. Table Checkin</w:t>
+          <w:t>2.1. Table checkin</w:t>
         </w:r>
         <w:r>
           <w:rPr>
@@ -241,7 +241,7 @@
             <w:noProof/>
             <w:webHidden/>
           </w:rPr>
-          <w:instrText xml:space="preserve"> PAGEREF _Toc455759445 \h </w:instrText>
+          <w:instrText xml:space="preserve"> PAGEREF _Toc456000078 \h </w:instrText>
         </w:r>
         <w:r>
           <w:rPr>
@@ -282,13 +282,13 @@
           <w:noProof/>
         </w:rPr>
       </w:pPr>
-      <w:hyperlink w:anchor="_Toc455759446" w:history="1">
+      <w:hyperlink w:anchor="_Toc456000079" w:history="1">
         <w:r>
           <w:rPr>
             <w:rStyle w:val="Hyperlink"/>
             <w:noProof/>
           </w:rPr>
-          <w:t>2.2. Table User</w:t>
+          <w:t>2.2. Table user</w:t>
         </w:r>
         <w:r>
           <w:rPr>
@@ -309,7 +309,7 @@
             <w:noProof/>
             <w:webHidden/>
           </w:rPr>
-          <w:instrText xml:space="preserve"> PAGEREF _Toc455759446 \h </w:instrText>
+          <w:instrText xml:space="preserve"> PAGEREF _Toc456000079 \h </w:instrText>
         </w:r>
         <w:r>
           <w:rPr>
@@ -350,13 +350,13 @@
           <w:noProof/>
         </w:rPr>
       </w:pPr>
-      <w:hyperlink w:anchor="_Toc455759447" w:history="1">
+      <w:hyperlink w:anchor="_Toc456000080" w:history="1">
         <w:r>
           <w:rPr>
             <w:rStyle w:val="Hyperlink"/>
             <w:noProof/>
           </w:rPr>
-          <w:t>2.3. Table Checkout</w:t>
+          <w:t>2.3. Table checkout</w:t>
         </w:r>
         <w:r>
           <w:rPr>
@@ -377,7 +377,7 @@
             <w:noProof/>
             <w:webHidden/>
           </w:rPr>
-          <w:instrText xml:space="preserve"> PAGEREF _Toc455759447 \h </w:instrText>
+          <w:instrText xml:space="preserve"> PAGEREF _Toc456000080 \h </w:instrText>
         </w:r>
         <w:r>
           <w:rPr>
@@ -398,6 +398,74 @@
             <w:webHidden/>
           </w:rPr>
           <w:t>4</w:t>
+        </w:r>
+        <w:r>
+          <w:rPr>
+            <w:noProof/>
+            <w:webHidden/>
+          </w:rPr>
+          <w:fldChar w:fldCharType="end"/>
+        </w:r>
+      </w:hyperlink>
+    </w:p>
+    <w:p>
+      <w:pPr>
+        <w:pStyle w:val="TOC2"/>
+        <w:tabs>
+          <w:tab w:val="right" w:leader="dot" w:pos="9017"/>
+        </w:tabs>
+        <w:rPr>
+          <w:noProof/>
+        </w:rPr>
+      </w:pPr>
+      <w:hyperlink w:anchor="_Toc456000081" w:history="1">
+        <w:r>
+          <w:rPr>
+            <w:rStyle w:val="Hyperlink"/>
+            <w:noProof/>
+          </w:rPr>
+          <w:t>2.4. Table log_history</w:t>
+        </w:r>
+        <w:r>
+          <w:rPr>
+            <w:noProof/>
+            <w:webHidden/>
+          </w:rPr>
+          <w:tab/>
+        </w:r>
+        <w:r>
+          <w:rPr>
+            <w:noProof/>
+            <w:webHidden/>
+          </w:rPr>
+          <w:fldChar w:fldCharType="begin"/>
+        </w:r>
+        <w:r>
+          <w:rPr>
+            <w:noProof/>
+            <w:webHidden/>
+          </w:rPr>
+          <w:instrText xml:space="preserve"> PAGEREF _Toc456000081 \h </w:instrText>
+        </w:r>
+        <w:r>
+          <w:rPr>
+            <w:noProof/>
+            <w:webHidden/>
+          </w:rPr>
+        </w:r>
+        <w:r>
+          <w:rPr>
+            <w:noProof/>
+            <w:webHidden/>
+          </w:rPr>
+          <w:fldChar w:fldCharType="separate"/>
+        </w:r>
+        <w:r>
+          <w:rPr>
+            <w:noProof/>
+            <w:webHidden/>
+          </w:rPr>
+          <w:t>5</w:t>
         </w:r>
         <w:r>
           <w:rPr>
@@ -418,7 +486,7 @@
           <w:noProof/>
         </w:rPr>
       </w:pPr>
-      <w:hyperlink w:anchor="_Toc455759448" w:history="1">
+      <w:hyperlink w:anchor="_Toc456000082" w:history="1">
         <w:r>
           <w:rPr>
             <w:rStyle w:val="Hyperlink"/>
@@ -445,7 +513,7 @@
             <w:noProof/>
             <w:webHidden/>
           </w:rPr>
-          <w:instrText xml:space="preserve"> PAGEREF _Toc455759448 \h </w:instrText>
+          <w:instrText xml:space="preserve"> PAGEREF _Toc456000082 \h </w:instrText>
         </w:r>
         <w:r>
           <w:rPr>
@@ -486,13 +554,13 @@
           <w:noProof/>
         </w:rPr>
       </w:pPr>
-      <w:hyperlink w:anchor="_Toc455759449" w:history="1">
+      <w:hyperlink w:anchor="_Toc456000083" w:history="1">
         <w:r>
           <w:rPr>
             <w:rStyle w:val="Hyperlink"/>
             <w:noProof/>
           </w:rPr>
-          <w:t>3.1. Reference ci_user_id_FK</w:t>
+          <w:t>3.1. Reference checkin_user</w:t>
         </w:r>
         <w:r>
           <w:rPr>
@@ -513,7 +581,7 @@
             <w:noProof/>
             <w:webHidden/>
           </w:rPr>
-          <w:instrText xml:space="preserve"> PAGEREF _Toc455759449 \h </w:instrText>
+          <w:instrText xml:space="preserve"> PAGEREF _Toc456000083 \h </w:instrText>
         </w:r>
         <w:r>
           <w:rPr>
@@ -554,13 +622,13 @@
           <w:noProof/>
         </w:rPr>
       </w:pPr>
-      <w:hyperlink w:anchor="_Toc455759450" w:history="1">
+      <w:hyperlink w:anchor="_Toc456000084" w:history="1">
         <w:r>
           <w:rPr>
             <w:rStyle w:val="Hyperlink"/>
             <w:noProof/>
           </w:rPr>
-          <w:t>3.2. Reference co_user_id_FK</w:t>
+          <w:t>3.2. Reference checkout_user</w:t>
         </w:r>
         <w:r>
           <w:rPr>
@@ -581,7 +649,75 @@
             <w:noProof/>
             <w:webHidden/>
           </w:rPr>
-          <w:instrText xml:space="preserve"> PAGEREF _Toc455759450 \h </w:instrText>
+          <w:instrText xml:space="preserve"> PAGEREF _Toc456000084 \h </w:instrText>
+        </w:r>
+        <w:r>
+          <w:rPr>
+            <w:noProof/>
+            <w:webHidden/>
+          </w:rPr>
+        </w:r>
+        <w:r>
+          <w:rPr>
+            <w:noProof/>
+            <w:webHidden/>
+          </w:rPr>
+          <w:fldChar w:fldCharType="separate"/>
+        </w:r>
+        <w:r>
+          <w:rPr>
+            <w:noProof/>
+            <w:webHidden/>
+          </w:rPr>
+          <w:t>6</w:t>
+        </w:r>
+        <w:r>
+          <w:rPr>
+            <w:noProof/>
+            <w:webHidden/>
+          </w:rPr>
+          <w:fldChar w:fldCharType="end"/>
+        </w:r>
+      </w:hyperlink>
+    </w:p>
+    <w:p>
+      <w:pPr>
+        <w:pStyle w:val="TOC2"/>
+        <w:tabs>
+          <w:tab w:val="right" w:leader="dot" w:pos="9017"/>
+        </w:tabs>
+        <w:rPr>
+          <w:noProof/>
+        </w:rPr>
+      </w:pPr>
+      <w:hyperlink w:anchor="_Toc456000085" w:history="1">
+        <w:r>
+          <w:rPr>
+            <w:rStyle w:val="Hyperlink"/>
+            <w:noProof/>
+          </w:rPr>
+          <w:t>3.3. Reference log_history_user</w:t>
+        </w:r>
+        <w:r>
+          <w:rPr>
+            <w:noProof/>
+            <w:webHidden/>
+          </w:rPr>
+          <w:tab/>
+        </w:r>
+        <w:r>
+          <w:rPr>
+            <w:noProof/>
+            <w:webHidden/>
+          </w:rPr>
+          <w:fldChar w:fldCharType="begin"/>
+        </w:r>
+        <w:r>
+          <w:rPr>
+            <w:noProof/>
+            <w:webHidden/>
+          </w:rPr>
+          <w:instrText xml:space="preserve"> PAGEREF _Toc456000085 \h </w:instrText>
         </w:r>
         <w:r>
           <w:rPr>
@@ -626,7 +762,7 @@
       <w:pPr>
         <w:pStyle w:val="Heading1"/>
       </w:pPr>
-      <w:bookmarkStart w:id="0" w:name="_Toc455759443"/>
+      <w:bookmarkStart w:id="0" w:name="_Toc456000076"/>
       <w:r>
         <w:lastRenderedPageBreak/>
         <w:t>1. Model details</w:t>
@@ -688,8 +824,9 @@
       </w:r>
     </w:p>
     <w:p>
-      <w:bookmarkStart w:id="1" w:name="_GoBack"/>
-      <w:bookmarkEnd w:id="1"/>
+      <w:pPr>
+        <w:jc w:val="center"/>
+      </w:pPr>
       <w:r>
         <w:rPr>
           <w:noProof/>
@@ -697,9 +834,9 @@
         </w:rPr>
         <w:drawing>
           <wp:inline distT="0" distB="0" distL="0" distR="0">
-            <wp:extent cx="5732145" cy="3543300"/>
+            <wp:extent cx="5732145" cy="4055745"/>
             <wp:effectExtent l="0" t="0" r="0" b="0"/>
-            <wp:docPr id="1" name="Picture 1"/>
+            <wp:docPr id="2" name="Picture 2"/>
             <wp:cNvGraphicFramePr>
               <a:graphicFrameLocks xmlns:a="http://schemas.openxmlformats.org/drawingml/2006/main" noChangeAspect="1"/>
             </wp:cNvGraphicFramePr>
@@ -707,7 +844,7 @@
               <a:graphicData uri="http://schemas.openxmlformats.org/drawingml/2006/picture">
                 <pic:pic xmlns:pic="http://schemas.openxmlformats.org/drawingml/2006/picture">
                   <pic:nvPicPr>
-                    <pic:cNvPr id="1" name="C6C1A79.tmp"/>
+                    <pic:cNvPr id="2" name="1901DCF.tmp"/>
                     <pic:cNvPicPr/>
                   </pic:nvPicPr>
                   <pic:blipFill>
@@ -725,7 +862,7 @@
                   <pic:spPr>
                     <a:xfrm>
                       <a:off x="0" y="0"/>
-                      <a:ext cx="5732145" cy="3543300"/>
+                      <a:ext cx="5732145" cy="4055745"/>
                     </a:xfrm>
                     <a:prstGeom prst="rect">
                       <a:avLst/>
@@ -742,19 +879,23 @@
       <w:pPr>
         <w:pStyle w:val="Heading1"/>
       </w:pPr>
-      <w:bookmarkStart w:id="2" w:name="_Toc455759444"/>
+      <w:bookmarkStart w:id="1" w:name="_Toc456000077"/>
       <w:r>
         <w:t>2. Tables</w:t>
       </w:r>
-      <w:bookmarkEnd w:id="2"/>
+      <w:bookmarkEnd w:id="1"/>
     </w:p>
     <w:p>
       <w:pPr>
         <w:pStyle w:val="Heading2"/>
       </w:pPr>
-      <w:bookmarkStart w:id="3" w:name="_Toc455759445"/>
+      <w:bookmarkStart w:id="2" w:name="_Toc456000078"/>
+      <w:bookmarkStart w:id="3" w:name="_Toc456000079"/>
       <w:r>
-        <w:t>2.1. Table Checkin</w:t>
+        <w:t>2.1</w:t>
+      </w:r>
+      <w:r>
+        <w:t>. Table user</w:t>
       </w:r>
       <w:bookmarkEnd w:id="3"/>
     </w:p>
@@ -765,7 +906,17 @@
           <w:sz w:val="20"/>
           <w:szCs w:val="20"/>
         </w:rPr>
-        <w:t>2.1.1. Columns</w:t>
+        <w:t>2.1</w:t>
+      </w:r>
+      <w:bookmarkStart w:id="4" w:name="_GoBack"/>
+      <w:bookmarkEnd w:id="4"/>
+      <w:r>
+        <w:rPr>
+          <w:rFonts w:ascii="Times New Roman" w:hAnsi="Times New Roman"/>
+          <w:sz w:val="20"/>
+          <w:szCs w:val="20"/>
+        </w:rPr>
+        <w:t>.1. Columns</w:t>
       </w:r>
     </w:p>
     <w:tbl>
@@ -936,23 +1087,23 @@
                 <w:sz w:val="20"/>
                 <w:szCs w:val="20"/>
               </w:rPr>
-              <w:t>user_id</w:t>
-            </w:r>
-          </w:p>
-        </w:tc>
-        <w:tc>
-          <w:tcPr>
-            <w:tcW w:w="2000" w:type="dxa"/>
-            <w:vAlign w:val="center"/>
-          </w:tcPr>
-          <w:p>
-            <w:r>
-              <w:rPr>
-                <w:rFonts w:ascii="Courier New" w:hAnsi="Courier New"/>
-                <w:sz w:val="20"/>
-                <w:szCs w:val="20"/>
-              </w:rPr>
-              <w:t>int</w:t>
+              <w:t>fullname</w:t>
+            </w:r>
+          </w:p>
+        </w:tc>
+        <w:tc>
+          <w:tcPr>
+            <w:tcW w:w="2000" w:type="dxa"/>
+            <w:vAlign w:val="center"/>
+          </w:tcPr>
+          <w:p>
+            <w:r>
+              <w:rPr>
+                <w:rFonts w:ascii="Courier New" w:hAnsi="Courier New"/>
+                <w:sz w:val="20"/>
+                <w:szCs w:val="20"/>
+              </w:rPr>
+              <w:t>varchar(200)</w:t>
             </w:r>
           </w:p>
         </w:tc>
@@ -988,23 +1139,23 @@
                 <w:sz w:val="20"/>
                 <w:szCs w:val="20"/>
               </w:rPr>
-              <w:t>Date_checkin</w:t>
-            </w:r>
-          </w:p>
-        </w:tc>
-        <w:tc>
-          <w:tcPr>
-            <w:tcW w:w="2000" w:type="dxa"/>
-            <w:vAlign w:val="center"/>
-          </w:tcPr>
-          <w:p>
-            <w:r>
-              <w:rPr>
-                <w:rFonts w:ascii="Courier New" w:hAnsi="Courier New"/>
-                <w:sz w:val="20"/>
-                <w:szCs w:val="20"/>
-              </w:rPr>
-              <w:t>date</w:t>
+              <w:t>username</w:t>
+            </w:r>
+          </w:p>
+        </w:tc>
+        <w:tc>
+          <w:tcPr>
+            <w:tcW w:w="2000" w:type="dxa"/>
+            <w:vAlign w:val="center"/>
+          </w:tcPr>
+          <w:p>
+            <w:r>
+              <w:rPr>
+                <w:rFonts w:ascii="Courier New" w:hAnsi="Courier New"/>
+                <w:sz w:val="20"/>
+                <w:szCs w:val="20"/>
+              </w:rPr>
+              <w:t>varchar(100)</w:t>
             </w:r>
           </w:p>
         </w:tc>
@@ -1040,23 +1191,180 @@
                 <w:sz w:val="20"/>
                 <w:szCs w:val="20"/>
               </w:rPr>
-              <w:t>Time_checkin</w:t>
-            </w:r>
-          </w:p>
-        </w:tc>
-        <w:tc>
-          <w:tcPr>
-            <w:tcW w:w="2000" w:type="dxa"/>
-            <w:vAlign w:val="center"/>
-          </w:tcPr>
-          <w:p>
-            <w:r>
-              <w:rPr>
-                <w:rFonts w:ascii="Courier New" w:hAnsi="Courier New"/>
-                <w:sz w:val="20"/>
-                <w:szCs w:val="20"/>
-              </w:rPr>
-              <w:t>time</w:t>
+              <w:t>password</w:t>
+            </w:r>
+          </w:p>
+        </w:tc>
+        <w:tc>
+          <w:tcPr>
+            <w:tcW w:w="2000" w:type="dxa"/>
+            <w:vAlign w:val="center"/>
+          </w:tcPr>
+          <w:p>
+            <w:r>
+              <w:rPr>
+                <w:rFonts w:ascii="Courier New" w:hAnsi="Courier New"/>
+                <w:sz w:val="20"/>
+                <w:szCs w:val="20"/>
+              </w:rPr>
+              <w:t>varchar(40)</w:t>
+            </w:r>
+          </w:p>
+        </w:tc>
+        <w:tc>
+          <w:tcPr>
+            <w:tcW w:w="2000" w:type="dxa"/>
+            <w:vAlign w:val="center"/>
+          </w:tcPr>
+          <w:p/>
+        </w:tc>
+        <w:tc>
+          <w:tcPr>
+            <w:tcW w:w="2000" w:type="dxa"/>
+            <w:vAlign w:val="center"/>
+          </w:tcPr>
+          <w:p/>
+        </w:tc>
+      </w:tr>
+      <w:tr>
+        <w:trPr>
+          <w:trHeight w:val="500"/>
+          <w:jc w:val="center"/>
+        </w:trPr>
+        <w:tc>
+          <w:tcPr>
+            <w:tcW w:w="2000" w:type="dxa"/>
+            <w:vAlign w:val="center"/>
+          </w:tcPr>
+          <w:p>
+            <w:r>
+              <w:rPr>
+                <w:rFonts w:ascii="Courier New" w:hAnsi="Courier New"/>
+                <w:sz w:val="20"/>
+                <w:szCs w:val="20"/>
+              </w:rPr>
+              <w:t>email</w:t>
+            </w:r>
+          </w:p>
+        </w:tc>
+        <w:tc>
+          <w:tcPr>
+            <w:tcW w:w="2000" w:type="dxa"/>
+            <w:vAlign w:val="center"/>
+          </w:tcPr>
+          <w:p>
+            <w:r>
+              <w:rPr>
+                <w:rFonts w:ascii="Courier New" w:hAnsi="Courier New"/>
+                <w:sz w:val="20"/>
+                <w:szCs w:val="20"/>
+              </w:rPr>
+              <w:t>varchar(200)</w:t>
+            </w:r>
+          </w:p>
+        </w:tc>
+        <w:tc>
+          <w:tcPr>
+            <w:tcW w:w="2000" w:type="dxa"/>
+            <w:vAlign w:val="center"/>
+          </w:tcPr>
+          <w:p/>
+        </w:tc>
+        <w:tc>
+          <w:tcPr>
+            <w:tcW w:w="2000" w:type="dxa"/>
+            <w:vAlign w:val="center"/>
+          </w:tcPr>
+          <w:p/>
+        </w:tc>
+      </w:tr>
+      <w:tr>
+        <w:trPr>
+          <w:trHeight w:val="500"/>
+          <w:jc w:val="center"/>
+        </w:trPr>
+        <w:tc>
+          <w:tcPr>
+            <w:tcW w:w="2000" w:type="dxa"/>
+            <w:vAlign w:val="center"/>
+          </w:tcPr>
+          <w:p>
+            <w:r>
+              <w:rPr>
+                <w:rFonts w:ascii="Courier New" w:hAnsi="Courier New"/>
+                <w:sz w:val="20"/>
+                <w:szCs w:val="20"/>
+              </w:rPr>
+              <w:lastRenderedPageBreak/>
+              <w:t>role</w:t>
+            </w:r>
+          </w:p>
+        </w:tc>
+        <w:tc>
+          <w:tcPr>
+            <w:tcW w:w="2000" w:type="dxa"/>
+            <w:vAlign w:val="center"/>
+          </w:tcPr>
+          <w:p>
+            <w:r>
+              <w:rPr>
+                <w:rFonts w:ascii="Courier New" w:hAnsi="Courier New"/>
+                <w:sz w:val="20"/>
+                <w:szCs w:val="20"/>
+              </w:rPr>
+              <w:t>varchar(10)</w:t>
+            </w:r>
+          </w:p>
+        </w:tc>
+        <w:tc>
+          <w:tcPr>
+            <w:tcW w:w="2000" w:type="dxa"/>
+            <w:vAlign w:val="center"/>
+          </w:tcPr>
+          <w:p/>
+        </w:tc>
+        <w:tc>
+          <w:tcPr>
+            <w:tcW w:w="2000" w:type="dxa"/>
+            <w:vAlign w:val="center"/>
+          </w:tcPr>
+          <w:p/>
+        </w:tc>
+      </w:tr>
+      <w:tr>
+        <w:trPr>
+          <w:trHeight w:val="500"/>
+          <w:jc w:val="center"/>
+        </w:trPr>
+        <w:tc>
+          <w:tcPr>
+            <w:tcW w:w="2000" w:type="dxa"/>
+            <w:vAlign w:val="center"/>
+          </w:tcPr>
+          <w:p>
+            <w:r>
+              <w:rPr>
+                <w:rFonts w:ascii="Courier New" w:hAnsi="Courier New"/>
+                <w:sz w:val="20"/>
+                <w:szCs w:val="20"/>
+              </w:rPr>
+              <w:t>date_created</w:t>
+            </w:r>
+          </w:p>
+        </w:tc>
+        <w:tc>
+          <w:tcPr>
+            <w:tcW w:w="2000" w:type="dxa"/>
+            <w:vAlign w:val="center"/>
+          </w:tcPr>
+          <w:p>
+            <w:r>
+              <w:rPr>
+                <w:rFonts w:ascii="Courier New" w:hAnsi="Courier New"/>
+                <w:sz w:val="20"/>
+                <w:szCs w:val="20"/>
+              </w:rPr>
+              <w:t>datetime</w:t>
             </w:r>
           </w:p>
         </w:tc>
@@ -1081,11 +1389,13 @@
       <w:pPr>
         <w:pStyle w:val="Heading2"/>
       </w:pPr>
-      <w:bookmarkStart w:id="4" w:name="_Toc455759446"/>
       <w:r>
-        <w:t>2.2. Table User</w:t>
+        <w:t>2.2</w:t>
       </w:r>
-      <w:bookmarkEnd w:id="4"/>
+      <w:r>
+        <w:t>. Table checkin</w:t>
+      </w:r>
+      <w:bookmarkEnd w:id="2"/>
     </w:p>
     <w:p>
       <w:r>
@@ -1094,7 +1404,15 @@
           <w:sz w:val="20"/>
           <w:szCs w:val="20"/>
         </w:rPr>
-        <w:t>2.2.1. Columns</w:t>
+        <w:t>2.2</w:t>
+      </w:r>
+      <w:r>
+        <w:rPr>
+          <w:rFonts w:ascii="Times New Roman" w:hAnsi="Times New Roman"/>
+          <w:sz w:val="20"/>
+          <w:szCs w:val="20"/>
+        </w:rPr>
+        <w:t>.1. Columns</w:t>
       </w:r>
     </w:p>
     <w:tbl>
@@ -1131,7 +1449,6 @@
                 <w:sz w:val="20"/>
                 <w:szCs w:val="20"/>
               </w:rPr>
-              <w:lastRenderedPageBreak/>
               <w:t>Column name</w:t>
             </w:r>
           </w:p>
@@ -1266,23 +1583,23 @@
                 <w:sz w:val="20"/>
                 <w:szCs w:val="20"/>
               </w:rPr>
-              <w:t>fullname</w:t>
-            </w:r>
-          </w:p>
-        </w:tc>
-        <w:tc>
-          <w:tcPr>
-            <w:tcW w:w="2000" w:type="dxa"/>
-            <w:vAlign w:val="center"/>
-          </w:tcPr>
-          <w:p>
-            <w:r>
-              <w:rPr>
-                <w:rFonts w:ascii="Courier New" w:hAnsi="Courier New"/>
-                <w:sz w:val="20"/>
-                <w:szCs w:val="20"/>
-              </w:rPr>
-              <w:t>varchar(200)</w:t>
+              <w:t>user_id</w:t>
+            </w:r>
+          </w:p>
+        </w:tc>
+        <w:tc>
+          <w:tcPr>
+            <w:tcW w:w="2000" w:type="dxa"/>
+            <w:vAlign w:val="center"/>
+          </w:tcPr>
+          <w:p>
+            <w:r>
+              <w:rPr>
+                <w:rFonts w:ascii="Courier New" w:hAnsi="Courier New"/>
+                <w:sz w:val="20"/>
+                <w:szCs w:val="20"/>
+              </w:rPr>
+              <w:t>int</w:t>
             </w:r>
           </w:p>
         </w:tc>
@@ -1318,23 +1635,23 @@
                 <w:sz w:val="20"/>
                 <w:szCs w:val="20"/>
               </w:rPr>
-              <w:t>username</w:t>
-            </w:r>
-          </w:p>
-        </w:tc>
-        <w:tc>
-          <w:tcPr>
-            <w:tcW w:w="2000" w:type="dxa"/>
-            <w:vAlign w:val="center"/>
-          </w:tcPr>
-          <w:p>
-            <w:r>
-              <w:rPr>
-                <w:rFonts w:ascii="Courier New" w:hAnsi="Courier New"/>
-                <w:sz w:val="20"/>
-                <w:szCs w:val="20"/>
-              </w:rPr>
-              <w:t>varchar(100)</w:t>
+              <w:t>time_checkin</w:t>
+            </w:r>
+          </w:p>
+        </w:tc>
+        <w:tc>
+          <w:tcPr>
+            <w:tcW w:w="2000" w:type="dxa"/>
+            <w:vAlign w:val="center"/>
+          </w:tcPr>
+          <w:p>
+            <w:r>
+              <w:rPr>
+                <w:rFonts w:ascii="Courier New" w:hAnsi="Courier New"/>
+                <w:sz w:val="20"/>
+                <w:szCs w:val="20"/>
+              </w:rPr>
+              <w:t>datetime</w:t>
             </w:r>
           </w:p>
         </w:tc>
@@ -1370,136 +1687,41 @@
                 <w:sz w:val="20"/>
                 <w:szCs w:val="20"/>
               </w:rPr>
-              <w:t>password</w:t>
-            </w:r>
-          </w:p>
-        </w:tc>
-        <w:tc>
-          <w:tcPr>
-            <w:tcW w:w="2000" w:type="dxa"/>
-            <w:vAlign w:val="center"/>
-          </w:tcPr>
-          <w:p>
-            <w:r>
-              <w:rPr>
-                <w:rFonts w:ascii="Courier New" w:hAnsi="Courier New"/>
-                <w:sz w:val="20"/>
-                <w:szCs w:val="20"/>
-              </w:rPr>
-              <w:t>varchar(40)</w:t>
-            </w:r>
-          </w:p>
-        </w:tc>
-        <w:tc>
-          <w:tcPr>
-            <w:tcW w:w="2000" w:type="dxa"/>
-            <w:vAlign w:val="center"/>
-          </w:tcPr>
-          <w:p/>
-        </w:tc>
-        <w:tc>
-          <w:tcPr>
-            <w:tcW w:w="2000" w:type="dxa"/>
-            <w:vAlign w:val="center"/>
-          </w:tcPr>
-          <w:p/>
-        </w:tc>
-      </w:tr>
-      <w:tr>
-        <w:trPr>
-          <w:trHeight w:val="500"/>
-          <w:jc w:val="center"/>
-        </w:trPr>
-        <w:tc>
-          <w:tcPr>
-            <w:tcW w:w="2000" w:type="dxa"/>
-            <w:vAlign w:val="center"/>
-          </w:tcPr>
-          <w:p>
-            <w:r>
-              <w:rPr>
-                <w:rFonts w:ascii="Courier New" w:hAnsi="Courier New"/>
-                <w:sz w:val="20"/>
-                <w:szCs w:val="20"/>
-              </w:rPr>
-              <w:t>email</w:t>
-            </w:r>
-          </w:p>
-        </w:tc>
-        <w:tc>
-          <w:tcPr>
-            <w:tcW w:w="2000" w:type="dxa"/>
-            <w:vAlign w:val="center"/>
-          </w:tcPr>
-          <w:p>
-            <w:r>
-              <w:rPr>
-                <w:rFonts w:ascii="Courier New" w:hAnsi="Courier New"/>
-                <w:sz w:val="20"/>
-                <w:szCs w:val="20"/>
-              </w:rPr>
-              <w:t>varchar(200)</w:t>
-            </w:r>
-          </w:p>
-        </w:tc>
-        <w:tc>
-          <w:tcPr>
-            <w:tcW w:w="2000" w:type="dxa"/>
-            <w:vAlign w:val="center"/>
-          </w:tcPr>
-          <w:p/>
-        </w:tc>
-        <w:tc>
-          <w:tcPr>
-            <w:tcW w:w="2000" w:type="dxa"/>
-            <w:vAlign w:val="center"/>
-          </w:tcPr>
-          <w:p/>
-        </w:tc>
-      </w:tr>
-      <w:tr>
-        <w:trPr>
-          <w:trHeight w:val="500"/>
-          <w:jc w:val="center"/>
-        </w:trPr>
-        <w:tc>
-          <w:tcPr>
-            <w:tcW w:w="2000" w:type="dxa"/>
-            <w:vAlign w:val="center"/>
-          </w:tcPr>
-          <w:p>
-            <w:r>
-              <w:rPr>
-                <w:rFonts w:ascii="Courier New" w:hAnsi="Courier New"/>
-                <w:sz w:val="20"/>
-                <w:szCs w:val="20"/>
-              </w:rPr>
-              <w:t>role</w:t>
-            </w:r>
-          </w:p>
-        </w:tc>
-        <w:tc>
-          <w:tcPr>
-            <w:tcW w:w="2000" w:type="dxa"/>
-            <w:vAlign w:val="center"/>
-          </w:tcPr>
-          <w:p>
-            <w:r>
-              <w:rPr>
-                <w:rFonts w:ascii="Courier New" w:hAnsi="Courier New"/>
-                <w:sz w:val="20"/>
-                <w:szCs w:val="20"/>
-              </w:rPr>
-              <w:t>varchar(10)</w:t>
-            </w:r>
-          </w:p>
-        </w:tc>
-        <w:tc>
-          <w:tcPr>
-            <w:tcW w:w="2000" w:type="dxa"/>
-            <w:vAlign w:val="center"/>
-          </w:tcPr>
-          <w:p/>
+              <w:t>date_modified</w:t>
+            </w:r>
+          </w:p>
+        </w:tc>
+        <w:tc>
+          <w:tcPr>
+            <w:tcW w:w="2000" w:type="dxa"/>
+            <w:vAlign w:val="center"/>
+          </w:tcPr>
+          <w:p>
+            <w:r>
+              <w:rPr>
+                <w:rFonts w:ascii="Courier New" w:hAnsi="Courier New"/>
+                <w:sz w:val="20"/>
+                <w:szCs w:val="20"/>
+              </w:rPr>
+              <w:t>datetime</w:t>
+            </w:r>
+          </w:p>
+        </w:tc>
+        <w:tc>
+          <w:tcPr>
+            <w:tcW w:w="2000" w:type="dxa"/>
+            <w:vAlign w:val="center"/>
+          </w:tcPr>
+          <w:p>
+            <w:r>
+              <w:rPr>
+                <w:rFonts w:ascii="Courier New" w:hAnsi="Courier New"/>
+                <w:sz w:val="20"/>
+                <w:szCs w:val="20"/>
+              </w:rPr>
+              <w:t>null</w:t>
+            </w:r>
+          </w:p>
         </w:tc>
         <w:tc>
           <w:tcPr>
@@ -1515,9 +1737,9 @@
       <w:pPr>
         <w:pStyle w:val="Heading2"/>
       </w:pPr>
-      <w:bookmarkStart w:id="5" w:name="_Toc455759447"/>
+      <w:bookmarkStart w:id="5" w:name="_Toc456000080"/>
       <w:r>
-        <w:t>2.3. Table Checkout</w:t>
+        <w:t>2.3. Table checkout</w:t>
       </w:r>
       <w:bookmarkEnd w:id="5"/>
     </w:p>
@@ -1751,23 +1973,23 @@
                 <w:sz w:val="20"/>
                 <w:szCs w:val="20"/>
               </w:rPr>
-              <w:t>Date_checkout</w:t>
-            </w:r>
-          </w:p>
-        </w:tc>
-        <w:tc>
-          <w:tcPr>
-            <w:tcW w:w="2000" w:type="dxa"/>
-            <w:vAlign w:val="center"/>
-          </w:tcPr>
-          <w:p>
-            <w:r>
-              <w:rPr>
-                <w:rFonts w:ascii="Courier New" w:hAnsi="Courier New"/>
-                <w:sz w:val="20"/>
-                <w:szCs w:val="20"/>
-              </w:rPr>
-              <w:t>date</w:t>
+              <w:t>time_checkout</w:t>
+            </w:r>
+          </w:p>
+        </w:tc>
+        <w:tc>
+          <w:tcPr>
+            <w:tcW w:w="2000" w:type="dxa"/>
+            <w:vAlign w:val="center"/>
+          </w:tcPr>
+          <w:p>
+            <w:r>
+              <w:rPr>
+                <w:rFonts w:ascii="Courier New" w:hAnsi="Courier New"/>
+                <w:sz w:val="20"/>
+                <w:szCs w:val="20"/>
+              </w:rPr>
+              <w:t>datetime</w:t>
             </w:r>
           </w:p>
         </w:tc>
@@ -1803,32 +2025,41 @@
                 <w:sz w:val="20"/>
                 <w:szCs w:val="20"/>
               </w:rPr>
-              <w:t>Time_checkout</w:t>
-            </w:r>
-          </w:p>
-        </w:tc>
-        <w:tc>
-          <w:tcPr>
-            <w:tcW w:w="2000" w:type="dxa"/>
-            <w:vAlign w:val="center"/>
-          </w:tcPr>
-          <w:p>
-            <w:r>
-              <w:rPr>
-                <w:rFonts w:ascii="Courier New" w:hAnsi="Courier New"/>
-                <w:sz w:val="20"/>
-                <w:szCs w:val="20"/>
-              </w:rPr>
-              <w:t>time</w:t>
-            </w:r>
-          </w:p>
-        </w:tc>
-        <w:tc>
-          <w:tcPr>
-            <w:tcW w:w="2000" w:type="dxa"/>
-            <w:vAlign w:val="center"/>
-          </w:tcPr>
-          <w:p/>
+              <w:t>date_modified</w:t>
+            </w:r>
+          </w:p>
+        </w:tc>
+        <w:tc>
+          <w:tcPr>
+            <w:tcW w:w="2000" w:type="dxa"/>
+            <w:vAlign w:val="center"/>
+          </w:tcPr>
+          <w:p>
+            <w:r>
+              <w:rPr>
+                <w:rFonts w:ascii="Courier New" w:hAnsi="Courier New"/>
+                <w:sz w:val="20"/>
+                <w:szCs w:val="20"/>
+              </w:rPr>
+              <w:t>datetime</w:t>
+            </w:r>
+          </w:p>
+        </w:tc>
+        <w:tc>
+          <w:tcPr>
+            <w:tcW w:w="2000" w:type="dxa"/>
+            <w:vAlign w:val="center"/>
+          </w:tcPr>
+          <w:p>
+            <w:r>
+              <w:rPr>
+                <w:rFonts w:ascii="Courier New" w:hAnsi="Courier New"/>
+                <w:sz w:val="20"/>
+                <w:szCs w:val="20"/>
+              </w:rPr>
+              <w:t>null</w:t>
+            </w:r>
+          </w:p>
         </w:tc>
         <w:tc>
           <w:tcPr>
@@ -1841,30 +2072,24 @@
     </w:tbl>
     <w:p/>
     <w:p>
+      <w:pPr>
+        <w:pStyle w:val="Heading2"/>
+      </w:pPr>
+      <w:bookmarkStart w:id="6" w:name="_Toc456000081"/>
       <w:r>
-        <w:br w:type="page"/>
-      </w:r>
-    </w:p>
-    <w:p>
-      <w:pPr>
-        <w:pStyle w:val="Heading1"/>
-      </w:pPr>
-      <w:bookmarkStart w:id="6" w:name="_Toc455759448"/>
-      <w:r>
-        <w:lastRenderedPageBreak/>
-        <w:t>3. References</w:t>
+        <w:t>2.4. Table log_history</w:t>
       </w:r>
       <w:bookmarkEnd w:id="6"/>
     </w:p>
     <w:p>
-      <w:pPr>
-        <w:pStyle w:val="Heading2"/>
-      </w:pPr>
-      <w:bookmarkStart w:id="7" w:name="_Toc455759449"/>
       <w:r>
-        <w:t>3.1. Reference ci_user_id_FK</w:t>
+        <w:rPr>
+          <w:rFonts w:ascii="Times New Roman" w:hAnsi="Times New Roman"/>
+          <w:sz w:val="20"/>
+          <w:szCs w:val="20"/>
+        </w:rPr>
+        <w:t>2.4.1. Columns</w:t>
       </w:r>
-      <w:bookmarkEnd w:id="7"/>
     </w:p>
     <w:tbl>
       <w:tblPr>
@@ -1874,9 +2099,10 @@
         <w:tblLook w:val="04A0" w:firstRow="1" w:lastRow="0" w:firstColumn="1" w:lastColumn="0" w:noHBand="0" w:noVBand="1"/>
       </w:tblPr>
       <w:tblGrid>
-        <w:gridCol w:w="2666"/>
-        <w:gridCol w:w="2666"/>
-        <w:gridCol w:w="2666"/>
+        <w:gridCol w:w="2000"/>
+        <w:gridCol w:w="2000"/>
+        <w:gridCol w:w="2000"/>
+        <w:gridCol w:w="2000"/>
       </w:tblGrid>
       <w:tr>
         <w:trPr>
@@ -1885,7 +2111,7 @@
         </w:trPr>
         <w:tc>
           <w:tcPr>
-            <w:tcW w:w="2666" w:type="dxa"/>
+            <w:tcW w:w="2000" w:type="dxa"/>
             <w:vAlign w:val="center"/>
           </w:tcPr>
           <w:p>
@@ -1899,13 +2125,13 @@
                 <w:sz w:val="20"/>
                 <w:szCs w:val="20"/>
               </w:rPr>
-              <w:t>User</w:t>
-            </w:r>
-          </w:p>
-        </w:tc>
-        <w:tc>
-          <w:tcPr>
-            <w:tcW w:w="2666" w:type="dxa"/>
+              <w:t>Column name</w:t>
+            </w:r>
+          </w:p>
+        </w:tc>
+        <w:tc>
+          <w:tcPr>
+            <w:tcW w:w="2000" w:type="dxa"/>
             <w:vAlign w:val="center"/>
           </w:tcPr>
           <w:p>
@@ -1919,13 +2145,13 @@
                 <w:sz w:val="20"/>
                 <w:szCs w:val="20"/>
               </w:rPr>
-              <w:t>0..*</w:t>
-            </w:r>
-          </w:p>
-        </w:tc>
-        <w:tc>
-          <w:tcPr>
-            <w:tcW w:w="2666" w:type="dxa"/>
+              <w:t>Type</w:t>
+            </w:r>
+          </w:p>
+        </w:tc>
+        <w:tc>
+          <w:tcPr>
+            <w:tcW w:w="2000" w:type="dxa"/>
             <w:vAlign w:val="center"/>
           </w:tcPr>
           <w:p>
@@ -1939,7 +2165,27 @@
                 <w:sz w:val="20"/>
                 <w:szCs w:val="20"/>
               </w:rPr>
-              <w:t>Checkin</w:t>
+              <w:t>Properties</w:t>
+            </w:r>
+          </w:p>
+        </w:tc>
+        <w:tc>
+          <w:tcPr>
+            <w:tcW w:w="2000" w:type="dxa"/>
+            <w:vAlign w:val="center"/>
+          </w:tcPr>
+          <w:p>
+            <w:pPr>
+              <w:jc w:val="center"/>
+            </w:pPr>
+            <w:r>
+              <w:rPr>
+                <w:rFonts w:ascii="Times New Roman" w:hAnsi="Times New Roman"/>
+                <w:b/>
+                <w:sz w:val="20"/>
+                <w:szCs w:val="20"/>
+              </w:rPr>
+              <w:t>Description</w:t>
             </w:r>
           </w:p>
         </w:tc>
@@ -1951,7 +2197,7 @@
         </w:trPr>
         <w:tc>
           <w:tcPr>
-            <w:tcW w:w="2666" w:type="dxa"/>
+            <w:tcW w:w="2000" w:type="dxa"/>
             <w:vAlign w:val="center"/>
           </w:tcPr>
           <w:p>
@@ -1967,23 +2213,43 @@
         </w:tc>
         <w:tc>
           <w:tcPr>
-            <w:tcW w:w="2666" w:type="dxa"/>
-            <w:vAlign w:val="center"/>
-          </w:tcPr>
-          <w:p>
-            <w:r>
-              <w:rPr>
-                <w:rFonts w:ascii="Courier New" w:hAnsi="Courier New"/>
-                <w:sz w:val="20"/>
-                <w:szCs w:val="20"/>
-              </w:rPr>
-              <w:t>&lt;-&gt;</w:t>
-            </w:r>
-          </w:p>
-        </w:tc>
-        <w:tc>
-          <w:tcPr>
-            <w:tcW w:w="2666" w:type="dxa"/>
+            <w:tcW w:w="2000" w:type="dxa"/>
+            <w:vAlign w:val="center"/>
+          </w:tcPr>
+          <w:p>
+            <w:r>
+              <w:rPr>
+                <w:rFonts w:ascii="Courier New" w:hAnsi="Courier New"/>
+                <w:sz w:val="20"/>
+                <w:szCs w:val="20"/>
+              </w:rPr>
+              <w:t>int</w:t>
+            </w:r>
+          </w:p>
+        </w:tc>
+        <w:tc>
+          <w:tcPr>
+            <w:tcW w:w="2000" w:type="dxa"/>
+            <w:vAlign w:val="center"/>
+          </w:tcPr>
+          <w:p/>
+        </w:tc>
+        <w:tc>
+          <w:tcPr>
+            <w:tcW w:w="2000" w:type="dxa"/>
+            <w:vAlign w:val="center"/>
+          </w:tcPr>
+          <w:p/>
+        </w:tc>
+      </w:tr>
+      <w:tr>
+        <w:trPr>
+          <w:trHeight w:val="500"/>
+          <w:jc w:val="center"/>
+        </w:trPr>
+        <w:tc>
+          <w:tcPr>
+            <w:tcW w:w="2000" w:type="dxa"/>
             <w:vAlign w:val="center"/>
           </w:tcPr>
           <w:p>
@@ -1996,20 +2262,168 @@
               <w:t>user_id</w:t>
             </w:r>
           </w:p>
+        </w:tc>
+        <w:tc>
+          <w:tcPr>
+            <w:tcW w:w="2000" w:type="dxa"/>
+            <w:vAlign w:val="center"/>
+          </w:tcPr>
+          <w:p>
+            <w:r>
+              <w:rPr>
+                <w:rFonts w:ascii="Courier New" w:hAnsi="Courier New"/>
+                <w:sz w:val="20"/>
+                <w:szCs w:val="20"/>
+              </w:rPr>
+              <w:t>int</w:t>
+            </w:r>
+          </w:p>
+        </w:tc>
+        <w:tc>
+          <w:tcPr>
+            <w:tcW w:w="2000" w:type="dxa"/>
+            <w:vAlign w:val="center"/>
+          </w:tcPr>
+          <w:p/>
+        </w:tc>
+        <w:tc>
+          <w:tcPr>
+            <w:tcW w:w="2000" w:type="dxa"/>
+            <w:vAlign w:val="center"/>
+          </w:tcPr>
+          <w:p/>
+        </w:tc>
+      </w:tr>
+      <w:tr>
+        <w:trPr>
+          <w:trHeight w:val="500"/>
+          <w:jc w:val="center"/>
+        </w:trPr>
+        <w:tc>
+          <w:tcPr>
+            <w:tcW w:w="2000" w:type="dxa"/>
+            <w:vAlign w:val="center"/>
+          </w:tcPr>
+          <w:p>
+            <w:r>
+              <w:rPr>
+                <w:rFonts w:ascii="Courier New" w:hAnsi="Courier New"/>
+                <w:sz w:val="20"/>
+                <w:szCs w:val="20"/>
+              </w:rPr>
+              <w:t>login_time</w:t>
+            </w:r>
+          </w:p>
+        </w:tc>
+        <w:tc>
+          <w:tcPr>
+            <w:tcW w:w="2000" w:type="dxa"/>
+            <w:vAlign w:val="center"/>
+          </w:tcPr>
+          <w:p>
+            <w:r>
+              <w:rPr>
+                <w:rFonts w:ascii="Courier New" w:hAnsi="Courier New"/>
+                <w:sz w:val="20"/>
+                <w:szCs w:val="20"/>
+              </w:rPr>
+              <w:t>datetime</w:t>
+            </w:r>
+          </w:p>
+        </w:tc>
+        <w:tc>
+          <w:tcPr>
+            <w:tcW w:w="2000" w:type="dxa"/>
+            <w:vAlign w:val="center"/>
+          </w:tcPr>
+          <w:p/>
+        </w:tc>
+        <w:tc>
+          <w:tcPr>
+            <w:tcW w:w="2000" w:type="dxa"/>
+            <w:vAlign w:val="center"/>
+          </w:tcPr>
+          <w:p/>
+        </w:tc>
+      </w:tr>
+      <w:tr>
+        <w:trPr>
+          <w:trHeight w:val="500"/>
+          <w:jc w:val="center"/>
+        </w:trPr>
+        <w:tc>
+          <w:tcPr>
+            <w:tcW w:w="2000" w:type="dxa"/>
+            <w:vAlign w:val="center"/>
+          </w:tcPr>
+          <w:p>
+            <w:r>
+              <w:rPr>
+                <w:rFonts w:ascii="Courier New" w:hAnsi="Courier New"/>
+                <w:sz w:val="20"/>
+                <w:szCs w:val="20"/>
+              </w:rPr>
+              <w:t>logout_time</w:t>
+            </w:r>
+          </w:p>
+        </w:tc>
+        <w:tc>
+          <w:tcPr>
+            <w:tcW w:w="2000" w:type="dxa"/>
+            <w:vAlign w:val="center"/>
+          </w:tcPr>
+          <w:p>
+            <w:r>
+              <w:rPr>
+                <w:rFonts w:ascii="Courier New" w:hAnsi="Courier New"/>
+                <w:sz w:val="20"/>
+                <w:szCs w:val="20"/>
+              </w:rPr>
+              <w:t>datetime</w:t>
+            </w:r>
+          </w:p>
+        </w:tc>
+        <w:tc>
+          <w:tcPr>
+            <w:tcW w:w="2000" w:type="dxa"/>
+            <w:vAlign w:val="center"/>
+          </w:tcPr>
+          <w:p/>
+        </w:tc>
+        <w:tc>
+          <w:tcPr>
+            <w:tcW w:w="2000" w:type="dxa"/>
+            <w:vAlign w:val="center"/>
+          </w:tcPr>
+          <w:p/>
         </w:tc>
       </w:tr>
     </w:tbl>
     <w:p/>
     <w:p>
+      <w:r>
+        <w:lastRenderedPageBreak/>
+        <w:br w:type="page"/>
+      </w:r>
+    </w:p>
+    <w:p>
+      <w:pPr>
+        <w:pStyle w:val="Heading1"/>
+      </w:pPr>
+      <w:bookmarkStart w:id="7" w:name="_Toc456000082"/>
+      <w:r>
+        <w:lastRenderedPageBreak/>
+        <w:t>3. References</w:t>
+      </w:r>
+      <w:bookmarkEnd w:id="7"/>
+    </w:p>
+    <w:p>
       <w:pPr>
         <w:pStyle w:val="Heading2"/>
       </w:pPr>
-      <w:bookmarkStart w:id="8" w:name="_Toc455759450"/>
+      <w:bookmarkStart w:id="8" w:name="_Toc456000083"/>
       <w:r>
-        <w:t xml:space="preserve">3.2. </w:t>
-      </w:r>
-      <w:r>
-        <w:t>Reference co_user_id_FK</w:t>
+        <w:t>3.1. Reference checkin_user</w:t>
       </w:r>
       <w:bookmarkEnd w:id="8"/>
     </w:p>
@@ -2046,7 +2460,7 @@
                 <w:sz w:val="20"/>
                 <w:szCs w:val="20"/>
               </w:rPr>
-              <w:t>User</w:t>
+              <w:t>user</w:t>
             </w:r>
           </w:p>
         </w:tc>
@@ -2086,7 +2500,298 @@
                 <w:sz w:val="20"/>
                 <w:szCs w:val="20"/>
               </w:rPr>
-              <w:t>Checkout</w:t>
+              <w:t>checkin</w:t>
+            </w:r>
+          </w:p>
+        </w:tc>
+      </w:tr>
+      <w:tr>
+        <w:trPr>
+          <w:trHeight w:val="500"/>
+          <w:jc w:val="center"/>
+        </w:trPr>
+        <w:tc>
+          <w:tcPr>
+            <w:tcW w:w="2666" w:type="dxa"/>
+            <w:vAlign w:val="center"/>
+          </w:tcPr>
+          <w:p>
+            <w:r>
+              <w:rPr>
+                <w:rFonts w:ascii="Courier New" w:hAnsi="Courier New"/>
+                <w:sz w:val="20"/>
+                <w:szCs w:val="20"/>
+              </w:rPr>
+              <w:t>id</w:t>
+            </w:r>
+          </w:p>
+        </w:tc>
+        <w:tc>
+          <w:tcPr>
+            <w:tcW w:w="2666" w:type="dxa"/>
+            <w:vAlign w:val="center"/>
+          </w:tcPr>
+          <w:p>
+            <w:r>
+              <w:rPr>
+                <w:rFonts w:ascii="Courier New" w:hAnsi="Courier New"/>
+                <w:sz w:val="20"/>
+                <w:szCs w:val="20"/>
+              </w:rPr>
+              <w:t>&lt;-&gt;</w:t>
+            </w:r>
+          </w:p>
+        </w:tc>
+        <w:tc>
+          <w:tcPr>
+            <w:tcW w:w="2666" w:type="dxa"/>
+            <w:vAlign w:val="center"/>
+          </w:tcPr>
+          <w:p>
+            <w:r>
+              <w:rPr>
+                <w:rFonts w:ascii="Courier New" w:hAnsi="Courier New"/>
+                <w:sz w:val="20"/>
+                <w:szCs w:val="20"/>
+              </w:rPr>
+              <w:t>user_id</w:t>
+            </w:r>
+          </w:p>
+        </w:tc>
+      </w:tr>
+    </w:tbl>
+    <w:p/>
+    <w:p>
+      <w:pPr>
+        <w:pStyle w:val="Heading2"/>
+      </w:pPr>
+      <w:bookmarkStart w:id="9" w:name="_Toc456000084"/>
+      <w:r>
+        <w:t>3.2. Reference checkout_user</w:t>
+      </w:r>
+      <w:bookmarkEnd w:id="9"/>
+    </w:p>
+    <w:tbl>
+      <w:tblPr>
+        <w:tblStyle w:val="TableGrid"/>
+        <w:tblW w:w="0" w:type="auto"/>
+        <w:jc w:val="center"/>
+        <w:tblLook w:val="04A0" w:firstRow="1" w:lastRow="0" w:firstColumn="1" w:lastColumn="0" w:noHBand="0" w:noVBand="1"/>
+      </w:tblPr>
+      <w:tblGrid>
+        <w:gridCol w:w="2666"/>
+        <w:gridCol w:w="2666"/>
+        <w:gridCol w:w="2666"/>
+      </w:tblGrid>
+      <w:tr>
+        <w:trPr>
+          <w:trHeight w:val="500"/>
+          <w:jc w:val="center"/>
+        </w:trPr>
+        <w:tc>
+          <w:tcPr>
+            <w:tcW w:w="2666" w:type="dxa"/>
+            <w:vAlign w:val="center"/>
+          </w:tcPr>
+          <w:p>
+            <w:pPr>
+              <w:jc w:val="center"/>
+            </w:pPr>
+            <w:r>
+              <w:rPr>
+                <w:rFonts w:ascii="Times New Roman" w:hAnsi="Times New Roman"/>
+                <w:b/>
+                <w:sz w:val="20"/>
+                <w:szCs w:val="20"/>
+              </w:rPr>
+              <w:t>user</w:t>
+            </w:r>
+          </w:p>
+        </w:tc>
+        <w:tc>
+          <w:tcPr>
+            <w:tcW w:w="2666" w:type="dxa"/>
+            <w:vAlign w:val="center"/>
+          </w:tcPr>
+          <w:p>
+            <w:pPr>
+              <w:jc w:val="center"/>
+            </w:pPr>
+            <w:r>
+              <w:rPr>
+                <w:rFonts w:ascii="Times New Roman" w:hAnsi="Times New Roman"/>
+                <w:b/>
+                <w:sz w:val="20"/>
+                <w:szCs w:val="20"/>
+              </w:rPr>
+              <w:t>0..*</w:t>
+            </w:r>
+          </w:p>
+        </w:tc>
+        <w:tc>
+          <w:tcPr>
+            <w:tcW w:w="2666" w:type="dxa"/>
+            <w:vAlign w:val="center"/>
+          </w:tcPr>
+          <w:p>
+            <w:pPr>
+              <w:jc w:val="center"/>
+            </w:pPr>
+            <w:r>
+              <w:rPr>
+                <w:rFonts w:ascii="Times New Roman" w:hAnsi="Times New Roman"/>
+                <w:b/>
+                <w:sz w:val="20"/>
+                <w:szCs w:val="20"/>
+              </w:rPr>
+              <w:t>checkout</w:t>
+            </w:r>
+          </w:p>
+        </w:tc>
+      </w:tr>
+      <w:tr>
+        <w:trPr>
+          <w:trHeight w:val="500"/>
+          <w:jc w:val="center"/>
+        </w:trPr>
+        <w:tc>
+          <w:tcPr>
+            <w:tcW w:w="2666" w:type="dxa"/>
+            <w:vAlign w:val="center"/>
+          </w:tcPr>
+          <w:p>
+            <w:r>
+              <w:rPr>
+                <w:rFonts w:ascii="Courier New" w:hAnsi="Courier New"/>
+                <w:sz w:val="20"/>
+                <w:szCs w:val="20"/>
+              </w:rPr>
+              <w:t>id</w:t>
+            </w:r>
+          </w:p>
+        </w:tc>
+        <w:tc>
+          <w:tcPr>
+            <w:tcW w:w="2666" w:type="dxa"/>
+            <w:vAlign w:val="center"/>
+          </w:tcPr>
+          <w:p>
+            <w:r>
+              <w:rPr>
+                <w:rFonts w:ascii="Courier New" w:hAnsi="Courier New"/>
+                <w:sz w:val="20"/>
+                <w:szCs w:val="20"/>
+              </w:rPr>
+              <w:t>&lt;-&gt;</w:t>
+            </w:r>
+          </w:p>
+        </w:tc>
+        <w:tc>
+          <w:tcPr>
+            <w:tcW w:w="2666" w:type="dxa"/>
+            <w:vAlign w:val="center"/>
+          </w:tcPr>
+          <w:p>
+            <w:r>
+              <w:rPr>
+                <w:rFonts w:ascii="Courier New" w:hAnsi="Courier New"/>
+                <w:sz w:val="20"/>
+                <w:szCs w:val="20"/>
+              </w:rPr>
+              <w:t>user_id</w:t>
+            </w:r>
+          </w:p>
+        </w:tc>
+      </w:tr>
+    </w:tbl>
+    <w:p/>
+    <w:p>
+      <w:pPr>
+        <w:pStyle w:val="Heading2"/>
+      </w:pPr>
+      <w:bookmarkStart w:id="10" w:name="_Toc456000085"/>
+      <w:r>
+        <w:t xml:space="preserve">3.3. </w:t>
+      </w:r>
+      <w:r>
+        <w:t>Reference log_history_user</w:t>
+      </w:r>
+      <w:bookmarkEnd w:id="10"/>
+    </w:p>
+    <w:tbl>
+      <w:tblPr>
+        <w:tblStyle w:val="TableGrid"/>
+        <w:tblW w:w="0" w:type="auto"/>
+        <w:jc w:val="center"/>
+        <w:tblLook w:val="04A0" w:firstRow="1" w:lastRow="0" w:firstColumn="1" w:lastColumn="0" w:noHBand="0" w:noVBand="1"/>
+      </w:tblPr>
+      <w:tblGrid>
+        <w:gridCol w:w="2666"/>
+        <w:gridCol w:w="2666"/>
+        <w:gridCol w:w="2666"/>
+      </w:tblGrid>
+      <w:tr>
+        <w:trPr>
+          <w:trHeight w:val="500"/>
+          <w:jc w:val="center"/>
+        </w:trPr>
+        <w:tc>
+          <w:tcPr>
+            <w:tcW w:w="2666" w:type="dxa"/>
+            <w:vAlign w:val="center"/>
+          </w:tcPr>
+          <w:p>
+            <w:pPr>
+              <w:jc w:val="center"/>
+            </w:pPr>
+            <w:r>
+              <w:rPr>
+                <w:rFonts w:ascii="Times New Roman" w:hAnsi="Times New Roman"/>
+                <w:b/>
+                <w:sz w:val="20"/>
+                <w:szCs w:val="20"/>
+              </w:rPr>
+              <w:t>user</w:t>
+            </w:r>
+          </w:p>
+        </w:tc>
+        <w:tc>
+          <w:tcPr>
+            <w:tcW w:w="2666" w:type="dxa"/>
+            <w:vAlign w:val="center"/>
+          </w:tcPr>
+          <w:p>
+            <w:pPr>
+              <w:jc w:val="center"/>
+            </w:pPr>
+            <w:r>
+              <w:rPr>
+                <w:rFonts w:ascii="Times New Roman" w:hAnsi="Times New Roman"/>
+                <w:b/>
+                <w:sz w:val="20"/>
+                <w:szCs w:val="20"/>
+              </w:rPr>
+              <w:t>0..*</w:t>
+            </w:r>
+          </w:p>
+        </w:tc>
+        <w:tc>
+          <w:tcPr>
+            <w:tcW w:w="2666" w:type="dxa"/>
+            <w:vAlign w:val="center"/>
+          </w:tcPr>
+          <w:p>
+            <w:pPr>
+              <w:jc w:val="center"/>
+            </w:pPr>
+            <w:r>
+              <w:rPr>
+                <w:rFonts w:ascii="Times New Roman" w:hAnsi="Times New Roman"/>
+                <w:b/>
+                <w:sz w:val="20"/>
+                <w:szCs w:val="20"/>
+              </w:rPr>
+              <w:t>log_history</w:t>
             </w:r>
           </w:p>
         </w:tc>
@@ -2252,7 +2957,7 @@
             <w:rPr>
               <w:noProof/>
             </w:rPr>
-            <w:t>6</w:t>
+            <w:t>7</w:t>
           </w:r>
           <w:r>
             <w:fldChar w:fldCharType="end"/>
@@ -3047,7 +3752,7 @@
     <w:autoRedefine/>
     <w:uiPriority w:val="39"/>
     <w:unhideWhenUsed/>
-    <w:rsid w:val="000A20DF"/>
+    <w:rsid w:val="004C74B5"/>
     <w:pPr>
       <w:spacing w:after="100"/>
     </w:pPr>
@@ -3059,7 +3764,7 @@
     <w:autoRedefine/>
     <w:uiPriority w:val="39"/>
     <w:unhideWhenUsed/>
-    <w:rsid w:val="000A20DF"/>
+    <w:rsid w:val="004C74B5"/>
     <w:pPr>
       <w:spacing w:after="100"/>
       <w:ind w:left="220"/>

</xml_diff>